<commit_message>
Update: Lab7 to step 5
</commit_message>
<xml_diff>
--- a/[CST356] - Lab7/[CST356] - Lab7.docx
+++ b/[CST356] - Lab7/[CST356] - Lab7.docx
@@ -96,17 +96,40 @@
     </w:p>
     <w:p>
       <w:pPr>
-        <w:numPr>
-          <w:ilvl w:val="0"/>
-          <w:numId w:val="1"/>
-        </w:numPr>
-        <w:spacing w:before="100" w:beforeAutospacing="1" w:after="240" w:line="240" w:lineRule="auto"/>
-        <w:rPr>
-          <w:rFonts w:ascii="Times New Roman" w:eastAsia="Times New Roman" w:hAnsi="Times New Roman" w:cs="Times New Roman"/>
-          <w:sz w:val="24"/>
-          <w:szCs w:val="24"/>
-        </w:rPr>
-      </w:pPr>
+        <w:spacing w:before="100" w:beforeAutospacing="1" w:after="240" w:line="240" w:lineRule="auto"/>
+        <w:ind w:left="360"/>
+        <w:rPr>
+          <w:rFonts w:ascii="Times New Roman" w:eastAsia="Times New Roman" w:hAnsi="Times New Roman" w:cs="Times New Roman"/>
+          <w:sz w:val="24"/>
+          <w:szCs w:val="24"/>
+        </w:rPr>
+      </w:pPr>
+      <w:r>
+        <w:rPr>
+          <w:rFonts w:ascii="Times New Roman" w:eastAsia="Times New Roman" w:hAnsi="Times New Roman" w:cs="Times New Roman"/>
+          <w:sz w:val="24"/>
+          <w:szCs w:val="24"/>
+        </w:rPr>
+        <w:t>[</w:t>
+      </w:r>
+      <w:r>
+        <w:rPr>
+          <w:rFonts w:ascii="Times New Roman" w:eastAsia="Times New Roman" w:hAnsi="Times New Roman" w:cs="Times New Roman"/>
+          <w:b/>
+          <w:color w:val="00B050"/>
+          <w:sz w:val="24"/>
+          <w:szCs w:val="24"/>
+        </w:rPr>
+        <w:t>X</w:t>
+      </w:r>
+      <w:r>
+        <w:rPr>
+          <w:rFonts w:ascii="Times New Roman" w:eastAsia="Times New Roman" w:hAnsi="Times New Roman" w:cs="Times New Roman"/>
+          <w:sz w:val="24"/>
+          <w:szCs w:val="24"/>
+        </w:rPr>
+        <w:t xml:space="preserve">] </w:t>
+      </w:r>
       <w:r>
         <w:rPr>
           <w:rFonts w:ascii="Times New Roman" w:eastAsia="Times New Roman" w:hAnsi="Times New Roman" w:cs="Times New Roman"/>
@@ -118,17 +141,40 @@
     </w:p>
     <w:p>
       <w:pPr>
-        <w:numPr>
-          <w:ilvl w:val="0"/>
-          <w:numId w:val="1"/>
-        </w:numPr>
-        <w:spacing w:before="100" w:beforeAutospacing="1" w:after="240" w:line="240" w:lineRule="auto"/>
-        <w:rPr>
-          <w:rFonts w:ascii="Times New Roman" w:eastAsia="Times New Roman" w:hAnsi="Times New Roman" w:cs="Times New Roman"/>
-          <w:sz w:val="24"/>
-          <w:szCs w:val="24"/>
-        </w:rPr>
-      </w:pPr>
+        <w:spacing w:before="100" w:beforeAutospacing="1" w:after="240" w:line="240" w:lineRule="auto"/>
+        <w:ind w:left="360"/>
+        <w:rPr>
+          <w:rFonts w:ascii="Times New Roman" w:eastAsia="Times New Roman" w:hAnsi="Times New Roman" w:cs="Times New Roman"/>
+          <w:sz w:val="24"/>
+          <w:szCs w:val="24"/>
+        </w:rPr>
+      </w:pPr>
+      <w:r>
+        <w:rPr>
+          <w:rFonts w:ascii="Times New Roman" w:eastAsia="Times New Roman" w:hAnsi="Times New Roman" w:cs="Times New Roman"/>
+          <w:sz w:val="24"/>
+          <w:szCs w:val="24"/>
+        </w:rPr>
+        <w:t>[</w:t>
+      </w:r>
+      <w:r>
+        <w:rPr>
+          <w:rFonts w:ascii="Times New Roman" w:eastAsia="Times New Roman" w:hAnsi="Times New Roman" w:cs="Times New Roman"/>
+          <w:b/>
+          <w:color w:val="00B050"/>
+          <w:sz w:val="24"/>
+          <w:szCs w:val="24"/>
+        </w:rPr>
+        <w:t>X</w:t>
+      </w:r>
+      <w:r>
+        <w:rPr>
+          <w:rFonts w:ascii="Times New Roman" w:eastAsia="Times New Roman" w:hAnsi="Times New Roman" w:cs="Times New Roman"/>
+          <w:sz w:val="24"/>
+          <w:szCs w:val="24"/>
+        </w:rPr>
+        <w:t xml:space="preserve">] </w:t>
+      </w:r>
       <w:r>
         <w:rPr>
           <w:rFonts w:ascii="Times New Roman" w:eastAsia="Times New Roman" w:hAnsi="Times New Roman" w:cs="Times New Roman"/>
@@ -140,17 +186,40 @@
     </w:p>
     <w:p>
       <w:pPr>
-        <w:numPr>
-          <w:ilvl w:val="0"/>
-          <w:numId w:val="1"/>
-        </w:numPr>
         <w:spacing w:before="100" w:beforeAutospacing="1" w:after="100" w:afterAutospacing="1" w:line="240" w:lineRule="auto"/>
-        <w:rPr>
-          <w:rFonts w:ascii="Times New Roman" w:eastAsia="Times New Roman" w:hAnsi="Times New Roman" w:cs="Times New Roman"/>
-          <w:sz w:val="24"/>
-          <w:szCs w:val="24"/>
-        </w:rPr>
-      </w:pPr>
+        <w:ind w:left="360"/>
+        <w:rPr>
+          <w:rFonts w:ascii="Times New Roman" w:eastAsia="Times New Roman" w:hAnsi="Times New Roman" w:cs="Times New Roman"/>
+          <w:sz w:val="24"/>
+          <w:szCs w:val="24"/>
+        </w:rPr>
+      </w:pPr>
+      <w:r>
+        <w:rPr>
+          <w:rFonts w:ascii="Times New Roman" w:eastAsia="Times New Roman" w:hAnsi="Times New Roman" w:cs="Times New Roman"/>
+          <w:sz w:val="24"/>
+          <w:szCs w:val="24"/>
+        </w:rPr>
+        <w:t>[</w:t>
+      </w:r>
+      <w:r>
+        <w:rPr>
+          <w:rFonts w:ascii="Times New Roman" w:eastAsia="Times New Roman" w:hAnsi="Times New Roman" w:cs="Times New Roman"/>
+          <w:b/>
+          <w:color w:val="00B050"/>
+          <w:sz w:val="24"/>
+          <w:szCs w:val="24"/>
+        </w:rPr>
+        <w:t>X</w:t>
+      </w:r>
+      <w:r>
+        <w:rPr>
+          <w:rFonts w:ascii="Times New Roman" w:eastAsia="Times New Roman" w:hAnsi="Times New Roman" w:cs="Times New Roman"/>
+          <w:sz w:val="24"/>
+          <w:szCs w:val="24"/>
+        </w:rPr>
+        <w:t xml:space="preserve">] </w:t>
+      </w:r>
       <w:r>
         <w:rPr>
           <w:rFonts w:ascii="Times New Roman" w:eastAsia="Times New Roman" w:hAnsi="Times New Roman" w:cs="Times New Roman"/>
@@ -171,17 +240,40 @@
     </w:p>
     <w:p>
       <w:pPr>
-        <w:numPr>
-          <w:ilvl w:val="0"/>
-          <w:numId w:val="1"/>
-        </w:numPr>
-        <w:spacing w:before="100" w:beforeAutospacing="1" w:after="240" w:line="240" w:lineRule="auto"/>
-        <w:rPr>
-          <w:rFonts w:ascii="Times New Roman" w:eastAsia="Times New Roman" w:hAnsi="Times New Roman" w:cs="Times New Roman"/>
-          <w:sz w:val="24"/>
-          <w:szCs w:val="24"/>
-        </w:rPr>
-      </w:pPr>
+        <w:spacing w:before="100" w:beforeAutospacing="1" w:after="240" w:line="240" w:lineRule="auto"/>
+        <w:ind w:left="360"/>
+        <w:rPr>
+          <w:rFonts w:ascii="Times New Roman" w:eastAsia="Times New Roman" w:hAnsi="Times New Roman" w:cs="Times New Roman"/>
+          <w:sz w:val="24"/>
+          <w:szCs w:val="24"/>
+        </w:rPr>
+      </w:pPr>
+      <w:r>
+        <w:rPr>
+          <w:rFonts w:ascii="Times New Roman" w:eastAsia="Times New Roman" w:hAnsi="Times New Roman" w:cs="Times New Roman"/>
+          <w:sz w:val="24"/>
+          <w:szCs w:val="24"/>
+        </w:rPr>
+        <w:t>[</w:t>
+      </w:r>
+      <w:r>
+        <w:rPr>
+          <w:rFonts w:ascii="Times New Roman" w:eastAsia="Times New Roman" w:hAnsi="Times New Roman" w:cs="Times New Roman"/>
+          <w:b/>
+          <w:color w:val="00B050"/>
+          <w:sz w:val="24"/>
+          <w:szCs w:val="24"/>
+        </w:rPr>
+        <w:t>X</w:t>
+      </w:r>
+      <w:r>
+        <w:rPr>
+          <w:rFonts w:ascii="Times New Roman" w:eastAsia="Times New Roman" w:hAnsi="Times New Roman" w:cs="Times New Roman"/>
+          <w:sz w:val="24"/>
+          <w:szCs w:val="24"/>
+        </w:rPr>
+        <w:t xml:space="preserve">] </w:t>
+      </w:r>
       <w:r>
         <w:rPr>
           <w:rFonts w:ascii="Times New Roman" w:eastAsia="Times New Roman" w:hAnsi="Times New Roman" w:cs="Times New Roman"/>
@@ -211,17 +303,40 @@
     </w:p>
     <w:p>
       <w:pPr>
-        <w:numPr>
-          <w:ilvl w:val="0"/>
-          <w:numId w:val="1"/>
-        </w:numPr>
-        <w:spacing w:before="100" w:beforeAutospacing="1" w:after="240" w:line="240" w:lineRule="auto"/>
-        <w:rPr>
-          <w:rFonts w:ascii="Times New Roman" w:eastAsia="Times New Roman" w:hAnsi="Times New Roman" w:cs="Times New Roman"/>
-          <w:sz w:val="24"/>
-          <w:szCs w:val="24"/>
-        </w:rPr>
-      </w:pPr>
+        <w:spacing w:before="100" w:beforeAutospacing="1" w:after="240" w:line="240" w:lineRule="auto"/>
+        <w:ind w:left="360"/>
+        <w:rPr>
+          <w:rFonts w:ascii="Times New Roman" w:eastAsia="Times New Roman" w:hAnsi="Times New Roman" w:cs="Times New Roman"/>
+          <w:sz w:val="24"/>
+          <w:szCs w:val="24"/>
+        </w:rPr>
+      </w:pPr>
+      <w:r>
+        <w:rPr>
+          <w:rFonts w:ascii="Times New Roman" w:eastAsia="Times New Roman" w:hAnsi="Times New Roman" w:cs="Times New Roman"/>
+          <w:sz w:val="24"/>
+          <w:szCs w:val="24"/>
+        </w:rPr>
+        <w:t>[</w:t>
+      </w:r>
+      <w:r>
+        <w:rPr>
+          <w:rFonts w:ascii="Times New Roman" w:eastAsia="Times New Roman" w:hAnsi="Times New Roman" w:cs="Times New Roman"/>
+          <w:b/>
+          <w:color w:val="00B050"/>
+          <w:sz w:val="24"/>
+          <w:szCs w:val="24"/>
+        </w:rPr>
+        <w:t>X</w:t>
+      </w:r>
+      <w:r>
+        <w:rPr>
+          <w:rFonts w:ascii="Times New Roman" w:eastAsia="Times New Roman" w:hAnsi="Times New Roman" w:cs="Times New Roman"/>
+          <w:sz w:val="24"/>
+          <w:szCs w:val="24"/>
+        </w:rPr>
+        <w:t xml:space="preserve">] </w:t>
+      </w:r>
       <w:r>
         <w:rPr>
           <w:rFonts w:ascii="Times New Roman" w:eastAsia="Times New Roman" w:hAnsi="Times New Roman" w:cs="Times New Roman"/>
@@ -233,17 +348,40 @@
     </w:p>
     <w:p>
       <w:pPr>
-        <w:numPr>
-          <w:ilvl w:val="0"/>
-          <w:numId w:val="1"/>
-        </w:numPr>
         <w:spacing w:before="100" w:beforeAutospacing="1" w:after="100" w:afterAutospacing="1" w:line="240" w:lineRule="auto"/>
-        <w:rPr>
-          <w:rFonts w:ascii="Times New Roman" w:eastAsia="Times New Roman" w:hAnsi="Times New Roman" w:cs="Times New Roman"/>
-          <w:sz w:val="24"/>
-          <w:szCs w:val="24"/>
-        </w:rPr>
-      </w:pPr>
+        <w:ind w:left="360"/>
+        <w:rPr>
+          <w:rFonts w:ascii="Times New Roman" w:eastAsia="Times New Roman" w:hAnsi="Times New Roman" w:cs="Times New Roman"/>
+          <w:sz w:val="24"/>
+          <w:szCs w:val="24"/>
+        </w:rPr>
+      </w:pPr>
+      <w:r>
+        <w:rPr>
+          <w:rFonts w:ascii="Times New Roman" w:eastAsia="Times New Roman" w:hAnsi="Times New Roman" w:cs="Times New Roman"/>
+          <w:sz w:val="24"/>
+          <w:szCs w:val="24"/>
+        </w:rPr>
+        <w:t>[</w:t>
+      </w:r>
+      <w:r>
+        <w:rPr>
+          <w:rFonts w:ascii="Times New Roman" w:eastAsia="Times New Roman" w:hAnsi="Times New Roman" w:cs="Times New Roman"/>
+          <w:b/>
+          <w:color w:val="00B050"/>
+          <w:sz w:val="24"/>
+          <w:szCs w:val="24"/>
+        </w:rPr>
+        <w:t>X</w:t>
+      </w:r>
+      <w:r>
+        <w:rPr>
+          <w:rFonts w:ascii="Times New Roman" w:eastAsia="Times New Roman" w:hAnsi="Times New Roman" w:cs="Times New Roman"/>
+          <w:sz w:val="24"/>
+          <w:szCs w:val="24"/>
+        </w:rPr>
+        <w:t xml:space="preserve">] </w:t>
+      </w:r>
       <w:r>
         <w:rPr>
           <w:rFonts w:ascii="Times New Roman" w:eastAsia="Times New Roman" w:hAnsi="Times New Roman" w:cs="Times New Roman"/>
@@ -251,6 +389,35 @@
           <w:szCs w:val="24"/>
         </w:rPr>
         <w:t>Add content to the page describing the following (place your answers on the page using the layout provided or add to it if you wish).</w:t>
+      </w:r>
+    </w:p>
+    <w:p>
+      <w:pPr>
+        <w:spacing w:before="100" w:beforeAutospacing="1" w:after="100" w:afterAutospacing="1" w:line="240" w:lineRule="auto"/>
+        <w:ind w:left="360"/>
+        <w:rPr>
+          <w:rFonts w:ascii="Times New Roman" w:eastAsia="Times New Roman" w:hAnsi="Times New Roman" w:cs="Times New Roman"/>
+          <w:color w:val="00B050"/>
+          <w:sz w:val="24"/>
+          <w:szCs w:val="24"/>
+        </w:rPr>
+      </w:pPr>
+      <w:r>
+        <w:rPr>
+          <w:rFonts w:ascii="Times New Roman" w:eastAsia="Times New Roman" w:hAnsi="Times New Roman" w:cs="Times New Roman"/>
+          <w:sz w:val="24"/>
+          <w:szCs w:val="24"/>
+        </w:rPr>
+        <w:tab/>
+      </w:r>
+      <w:r>
+        <w:rPr>
+          <w:rFonts w:ascii="Times New Roman" w:eastAsia="Times New Roman" w:hAnsi="Times New Roman" w:cs="Times New Roman"/>
+          <w:color w:val="00B050"/>
+          <w:sz w:val="24"/>
+          <w:szCs w:val="24"/>
+        </w:rPr>
+        <w:t>Elements described on page</w:t>
       </w:r>
     </w:p>
     <w:p>
@@ -337,17 +504,9 @@
           <w:szCs w:val="20"/>
           <w:bdr w:val="none" w:sz="0" w:space="0" w:color="auto" w:frame="1"/>
         </w:rPr>
-        <w:t>Getting Started</w:t>
-      </w:r>
-      <w:r>
-        <w:rPr>
-          <w:rFonts w:ascii="inherit" w:eastAsia="Times New Roman" w:hAnsi="inherit" w:cs="Helvetica"/>
-          <w:color w:val="000000"/>
-          <w:sz w:val="20"/>
-          <w:szCs w:val="20"/>
-        </w:rPr>
-        <w:t>and </w:t>
-      </w:r>
+        <w:t xml:space="preserve">Getting </w:t>
+      </w:r>
+      <w:proofErr w:type="spellStart"/>
       <w:r>
         <w:rPr>
           <w:rFonts w:ascii="inherit" w:eastAsia="Times New Roman" w:hAnsi="inherit" w:cs="Helvetica"/>
@@ -358,7 +517,7 @@
           <w:szCs w:val="20"/>
           <w:bdr w:val="none" w:sz="0" w:space="0" w:color="auto" w:frame="1"/>
         </w:rPr>
-        <w:t>Grid Basic</w:t>
+        <w:t>Started</w:t>
       </w:r>
       <w:r>
         <w:rPr>
@@ -367,7 +526,83 @@
           <w:sz w:val="20"/>
           <w:szCs w:val="20"/>
         </w:rPr>
-        <w:t>sections, discover what the CSS classes on the page are doing and describe there use.</w:t>
+        <w:t>and</w:t>
+      </w:r>
+      <w:proofErr w:type="spellEnd"/>
+      <w:r>
+        <w:rPr>
+          <w:rFonts w:ascii="inherit" w:eastAsia="Times New Roman" w:hAnsi="inherit" w:cs="Helvetica"/>
+          <w:color w:val="000000"/>
+          <w:sz w:val="20"/>
+          <w:szCs w:val="20"/>
+        </w:rPr>
+        <w:t> </w:t>
+      </w:r>
+      <w:r>
+        <w:rPr>
+          <w:rFonts w:ascii="inherit" w:eastAsia="Times New Roman" w:hAnsi="inherit" w:cs="Helvetica"/>
+          <w:b/>
+          <w:bCs/>
+          <w:color w:val="000000"/>
+          <w:sz w:val="20"/>
+          <w:szCs w:val="20"/>
+          <w:bdr w:val="none" w:sz="0" w:space="0" w:color="auto" w:frame="1"/>
+        </w:rPr>
+        <w:t xml:space="preserve">Grid </w:t>
+      </w:r>
+      <w:proofErr w:type="spellStart"/>
+      <w:r>
+        <w:rPr>
+          <w:rFonts w:ascii="inherit" w:eastAsia="Times New Roman" w:hAnsi="inherit" w:cs="Helvetica"/>
+          <w:b/>
+          <w:bCs/>
+          <w:color w:val="000000"/>
+          <w:sz w:val="20"/>
+          <w:szCs w:val="20"/>
+          <w:bdr w:val="none" w:sz="0" w:space="0" w:color="auto" w:frame="1"/>
+        </w:rPr>
+        <w:t>Basic</w:t>
+      </w:r>
+      <w:r>
+        <w:rPr>
+          <w:rFonts w:ascii="inherit" w:eastAsia="Times New Roman" w:hAnsi="inherit" w:cs="Helvetica"/>
+          <w:color w:val="000000"/>
+          <w:sz w:val="20"/>
+          <w:szCs w:val="20"/>
+        </w:rPr>
+        <w:t>sections</w:t>
+      </w:r>
+      <w:proofErr w:type="spellEnd"/>
+      <w:r>
+        <w:rPr>
+          <w:rFonts w:ascii="inherit" w:eastAsia="Times New Roman" w:hAnsi="inherit" w:cs="Helvetica"/>
+          <w:color w:val="000000"/>
+          <w:sz w:val="20"/>
+          <w:szCs w:val="20"/>
+        </w:rPr>
+        <w:t xml:space="preserve">, discover what the CSS classes on the page are doing and describe </w:t>
+      </w:r>
+      <w:proofErr w:type="spellStart"/>
+      <w:proofErr w:type="gramStart"/>
+      <w:r>
+        <w:rPr>
+          <w:rFonts w:ascii="inherit" w:eastAsia="Times New Roman" w:hAnsi="inherit" w:cs="Helvetica"/>
+          <w:color w:val="000000"/>
+          <w:sz w:val="20"/>
+          <w:szCs w:val="20"/>
+        </w:rPr>
+        <w:t>there</w:t>
+      </w:r>
+      <w:proofErr w:type="spellEnd"/>
+      <w:proofErr w:type="gramEnd"/>
+      <w:r>
+        <w:rPr>
+          <w:rFonts w:ascii="inherit" w:eastAsia="Times New Roman" w:hAnsi="inherit" w:cs="Helvetica"/>
+          <w:color w:val="000000"/>
+          <w:sz w:val="20"/>
+          <w:szCs w:val="20"/>
+        </w:rPr>
+        <w:t xml:space="preserve"> use.</w:t>
       </w:r>
     </w:p>
     <w:p>
@@ -412,6 +647,96 @@
     </w:p>
     <w:p>
       <w:pPr>
+        <w:spacing w:before="100" w:beforeAutospacing="1" w:after="240" w:line="240" w:lineRule="auto"/>
+        <w:ind w:left="720"/>
+        <w:rPr>
+          <w:rFonts w:ascii="Times New Roman" w:eastAsia="Times New Roman" w:hAnsi="Times New Roman" w:cs="Times New Roman"/>
+          <w:color w:val="00B050"/>
+          <w:sz w:val="24"/>
+          <w:szCs w:val="24"/>
+        </w:rPr>
+      </w:pPr>
+      <w:r>
+        <w:rPr>
+          <w:rFonts w:ascii="Times New Roman" w:eastAsia="Times New Roman" w:hAnsi="Times New Roman" w:cs="Times New Roman"/>
+          <w:color w:val="00B050"/>
+          <w:sz w:val="24"/>
+          <w:szCs w:val="24"/>
+        </w:rPr>
+        <w:t>DOCTYPE = describes the type a document / language of document the file is</w:t>
+      </w:r>
+    </w:p>
+    <w:p>
+      <w:pPr>
+        <w:spacing w:before="100" w:beforeAutospacing="1" w:after="240" w:line="240" w:lineRule="auto"/>
+        <w:ind w:left="720"/>
+        <w:rPr>
+          <w:rFonts w:ascii="Times New Roman" w:eastAsia="Times New Roman" w:hAnsi="Times New Roman" w:cs="Times New Roman"/>
+          <w:color w:val="00B050"/>
+          <w:sz w:val="24"/>
+          <w:szCs w:val="24"/>
+        </w:rPr>
+      </w:pPr>
+      <w:r>
+        <w:rPr>
+          <w:rFonts w:ascii="Times New Roman" w:eastAsia="Times New Roman" w:hAnsi="Times New Roman" w:cs="Times New Roman"/>
+          <w:color w:val="00B050"/>
+          <w:sz w:val="24"/>
+          <w:szCs w:val="24"/>
+        </w:rPr>
+        <w:t>META = is a tag that helps render the characters on the page properly.</w:t>
+      </w:r>
+    </w:p>
+    <w:p>
+      <w:pPr>
+        <w:spacing w:before="100" w:beforeAutospacing="1" w:after="240" w:line="240" w:lineRule="auto"/>
+        <w:ind w:left="720"/>
+        <w:rPr>
+          <w:rFonts w:ascii="Times New Roman" w:eastAsia="Times New Roman" w:hAnsi="Times New Roman" w:cs="Times New Roman"/>
+          <w:color w:val="00B050"/>
+          <w:sz w:val="24"/>
+          <w:szCs w:val="24"/>
+        </w:rPr>
+      </w:pPr>
+    </w:p>
+    <w:p>
+      <w:pPr>
+        <w:spacing w:before="100" w:beforeAutospacing="1" w:after="240" w:line="240" w:lineRule="auto"/>
+        <w:ind w:left="720"/>
+        <w:rPr>
+          <w:rFonts w:ascii="Times New Roman" w:eastAsia="Times New Roman" w:hAnsi="Times New Roman" w:cs="Times New Roman"/>
+          <w:color w:val="00B050"/>
+          <w:sz w:val="24"/>
+          <w:szCs w:val="24"/>
+        </w:rPr>
+      </w:pPr>
+    </w:p>
+    <w:p>
+      <w:pPr>
+        <w:spacing w:before="100" w:beforeAutospacing="1" w:after="240" w:line="240" w:lineRule="auto"/>
+        <w:ind w:left="720"/>
+        <w:rPr>
+          <w:rFonts w:ascii="Times New Roman" w:eastAsia="Times New Roman" w:hAnsi="Times New Roman" w:cs="Times New Roman"/>
+          <w:color w:val="00B050"/>
+          <w:sz w:val="24"/>
+          <w:szCs w:val="24"/>
+        </w:rPr>
+      </w:pPr>
+    </w:p>
+    <w:p>
+      <w:pPr>
+        <w:spacing w:before="100" w:beforeAutospacing="1" w:after="240" w:line="240" w:lineRule="auto"/>
+        <w:ind w:left="720"/>
+        <w:rPr>
+          <w:rFonts w:ascii="Times New Roman" w:eastAsia="Times New Roman" w:hAnsi="Times New Roman" w:cs="Times New Roman"/>
+          <w:color w:val="00B050"/>
+          <w:sz w:val="24"/>
+          <w:szCs w:val="24"/>
+        </w:rPr>
+      </w:pPr>
+    </w:p>
+    <w:p>
+      <w:pPr>
         <w:spacing w:before="100" w:beforeAutospacing="1" w:after="100" w:afterAutospacing="1" w:line="240" w:lineRule="auto"/>
         <w:rPr>
           <w:rFonts w:ascii="Times New Roman" w:eastAsia="Times New Roman" w:hAnsi="Times New Roman" w:cs="Times New Roman"/>
@@ -427,22 +752,46 @@
           <w:sz w:val="24"/>
           <w:szCs w:val="24"/>
         </w:rPr>
+        <w:lastRenderedPageBreak/>
         <w:t>Exercise 2 (continue using the new Bootstrap page)</w:t>
       </w:r>
     </w:p>
     <w:p>
       <w:pPr>
-        <w:numPr>
-          <w:ilvl w:val="0"/>
-          <w:numId w:val="2"/>
-        </w:numPr>
-        <w:spacing w:before="100" w:beforeAutospacing="1" w:after="240" w:line="240" w:lineRule="auto"/>
-        <w:rPr>
-          <w:rFonts w:ascii="Times New Roman" w:eastAsia="Times New Roman" w:hAnsi="Times New Roman" w:cs="Times New Roman"/>
-          <w:sz w:val="24"/>
-          <w:szCs w:val="24"/>
-        </w:rPr>
-      </w:pPr>
+        <w:spacing w:before="100" w:beforeAutospacing="1" w:after="240" w:line="240" w:lineRule="auto"/>
+        <w:ind w:left="360"/>
+        <w:rPr>
+          <w:rFonts w:ascii="Times New Roman" w:eastAsia="Times New Roman" w:hAnsi="Times New Roman" w:cs="Times New Roman"/>
+          <w:sz w:val="24"/>
+          <w:szCs w:val="24"/>
+        </w:rPr>
+      </w:pPr>
+      <w:r>
+        <w:rPr>
+          <w:rFonts w:ascii="Times New Roman" w:eastAsia="Times New Roman" w:hAnsi="Times New Roman" w:cs="Times New Roman"/>
+          <w:sz w:val="24"/>
+          <w:szCs w:val="24"/>
+        </w:rPr>
+        <w:t>[</w:t>
+      </w:r>
+      <w:r>
+        <w:rPr>
+          <w:rFonts w:ascii="Times New Roman" w:eastAsia="Times New Roman" w:hAnsi="Times New Roman" w:cs="Times New Roman"/>
+          <w:b/>
+          <w:color w:val="00B050"/>
+          <w:sz w:val="24"/>
+          <w:szCs w:val="24"/>
+        </w:rPr>
+        <w:t>X</w:t>
+      </w:r>
+      <w:r>
+        <w:rPr>
+          <w:rFonts w:ascii="Times New Roman" w:eastAsia="Times New Roman" w:hAnsi="Times New Roman" w:cs="Times New Roman"/>
+          <w:sz w:val="24"/>
+          <w:szCs w:val="24"/>
+        </w:rPr>
+        <w:t xml:space="preserve">] </w:t>
+      </w:r>
       <w:r>
         <w:rPr>
           <w:rFonts w:ascii="Times New Roman" w:eastAsia="Times New Roman" w:hAnsi="Times New Roman" w:cs="Times New Roman"/>
@@ -472,17 +821,40 @@
     </w:p>
     <w:p>
       <w:pPr>
-        <w:numPr>
-          <w:ilvl w:val="0"/>
-          <w:numId w:val="2"/>
-        </w:numPr>
-        <w:spacing w:before="100" w:beforeAutospacing="1" w:after="240" w:line="240" w:lineRule="auto"/>
-        <w:rPr>
-          <w:rFonts w:ascii="Times New Roman" w:eastAsia="Times New Roman" w:hAnsi="Times New Roman" w:cs="Times New Roman"/>
-          <w:sz w:val="24"/>
-          <w:szCs w:val="24"/>
-        </w:rPr>
-      </w:pPr>
+        <w:spacing w:before="100" w:beforeAutospacing="1" w:after="240" w:line="240" w:lineRule="auto"/>
+        <w:ind w:left="360"/>
+        <w:rPr>
+          <w:rFonts w:ascii="Times New Roman" w:eastAsia="Times New Roman" w:hAnsi="Times New Roman" w:cs="Times New Roman"/>
+          <w:sz w:val="24"/>
+          <w:szCs w:val="24"/>
+        </w:rPr>
+      </w:pPr>
+      <w:r>
+        <w:rPr>
+          <w:rFonts w:ascii="Times New Roman" w:eastAsia="Times New Roman" w:hAnsi="Times New Roman" w:cs="Times New Roman"/>
+          <w:sz w:val="24"/>
+          <w:szCs w:val="24"/>
+        </w:rPr>
+        <w:t>[</w:t>
+      </w:r>
+      <w:r>
+        <w:rPr>
+          <w:rFonts w:ascii="Times New Roman" w:eastAsia="Times New Roman" w:hAnsi="Times New Roman" w:cs="Times New Roman"/>
+          <w:b/>
+          <w:color w:val="00B050"/>
+          <w:sz w:val="24"/>
+          <w:szCs w:val="24"/>
+        </w:rPr>
+        <w:t>X</w:t>
+      </w:r>
+      <w:r>
+        <w:rPr>
+          <w:rFonts w:ascii="Times New Roman" w:eastAsia="Times New Roman" w:hAnsi="Times New Roman" w:cs="Times New Roman"/>
+          <w:sz w:val="24"/>
+          <w:szCs w:val="24"/>
+        </w:rPr>
+        <w:t xml:space="preserve">] </w:t>
+      </w:r>
       <w:r>
         <w:rPr>
           <w:rFonts w:ascii="Times New Roman" w:eastAsia="Times New Roman" w:hAnsi="Times New Roman" w:cs="Times New Roman"/>
@@ -494,17 +866,40 @@
     </w:p>
     <w:p>
       <w:pPr>
-        <w:numPr>
-          <w:ilvl w:val="0"/>
-          <w:numId w:val="2"/>
-        </w:numPr>
-        <w:spacing w:before="100" w:beforeAutospacing="1" w:after="240" w:line="240" w:lineRule="auto"/>
-        <w:rPr>
-          <w:rFonts w:ascii="Times New Roman" w:eastAsia="Times New Roman" w:hAnsi="Times New Roman" w:cs="Times New Roman"/>
-          <w:sz w:val="24"/>
-          <w:szCs w:val="24"/>
-        </w:rPr>
-      </w:pPr>
+        <w:spacing w:before="100" w:beforeAutospacing="1" w:after="240" w:line="240" w:lineRule="auto"/>
+        <w:ind w:left="360"/>
+        <w:rPr>
+          <w:rFonts w:ascii="Times New Roman" w:eastAsia="Times New Roman" w:hAnsi="Times New Roman" w:cs="Times New Roman"/>
+          <w:sz w:val="24"/>
+          <w:szCs w:val="24"/>
+        </w:rPr>
+      </w:pPr>
+      <w:r>
+        <w:rPr>
+          <w:rFonts w:ascii="Times New Roman" w:eastAsia="Times New Roman" w:hAnsi="Times New Roman" w:cs="Times New Roman"/>
+          <w:sz w:val="24"/>
+          <w:szCs w:val="24"/>
+        </w:rPr>
+        <w:t>[</w:t>
+      </w:r>
+      <w:r>
+        <w:rPr>
+          <w:rFonts w:ascii="Times New Roman" w:eastAsia="Times New Roman" w:hAnsi="Times New Roman" w:cs="Times New Roman"/>
+          <w:b/>
+          <w:color w:val="00B050"/>
+          <w:sz w:val="24"/>
+          <w:szCs w:val="24"/>
+        </w:rPr>
+        <w:t>X</w:t>
+      </w:r>
+      <w:r>
+        <w:rPr>
+          <w:rFonts w:ascii="Times New Roman" w:eastAsia="Times New Roman" w:hAnsi="Times New Roman" w:cs="Times New Roman"/>
+          <w:sz w:val="24"/>
+          <w:szCs w:val="24"/>
+        </w:rPr>
+        <w:t xml:space="preserve">] </w:t>
+      </w:r>
       <w:r>
         <w:rPr>
           <w:rFonts w:ascii="Times New Roman" w:eastAsia="Times New Roman" w:hAnsi="Times New Roman" w:cs="Times New Roman"/>
@@ -519,34 +914,87 @@
         <w:spacing w:before="100" w:beforeAutospacing="1" w:after="100" w:afterAutospacing="1" w:line="240" w:lineRule="auto"/>
         <w:rPr>
           <w:rFonts w:ascii="Times New Roman" w:eastAsia="Times New Roman" w:hAnsi="Times New Roman" w:cs="Times New Roman"/>
-          <w:sz w:val="24"/>
-          <w:szCs w:val="24"/>
-        </w:rPr>
-      </w:pPr>
-      <w:r>
-        <w:rPr>
-          <w:rFonts w:ascii="Times New Roman" w:eastAsia="Times New Roman" w:hAnsi="Times New Roman" w:cs="Times New Roman"/>
           <w:b/>
           <w:bCs/>
           <w:sz w:val="24"/>
           <w:szCs w:val="24"/>
         </w:rPr>
+      </w:pPr>
+      <w:r>
+        <w:rPr>
+          <w:rFonts w:ascii="Times New Roman" w:eastAsia="Times New Roman" w:hAnsi="Times New Roman" w:cs="Times New Roman"/>
+          <w:b/>
+          <w:bCs/>
+          <w:sz w:val="24"/>
+          <w:szCs w:val="24"/>
+        </w:rPr>
         <w:t>Exercise 3 (use one of your application's Index pages that displays a table of one of your entities (e.g. Person).</w:t>
       </w:r>
     </w:p>
     <w:p>
       <w:pPr>
-        <w:numPr>
-          <w:ilvl w:val="0"/>
-          <w:numId w:val="3"/>
-        </w:numPr>
-        <w:spacing w:before="100" w:beforeAutospacing="1" w:after="240" w:line="240" w:lineRule="auto"/>
-        <w:rPr>
-          <w:rFonts w:ascii="Times New Roman" w:eastAsia="Times New Roman" w:hAnsi="Times New Roman" w:cs="Times New Roman"/>
-          <w:sz w:val="24"/>
-          <w:szCs w:val="24"/>
-        </w:rPr>
-      </w:pPr>
+        <w:spacing w:before="100" w:beforeAutospacing="1" w:after="100" w:afterAutospacing="1" w:line="240" w:lineRule="auto"/>
+        <w:rPr>
+          <w:rFonts w:ascii="Times New Roman" w:eastAsia="Times New Roman" w:hAnsi="Times New Roman" w:cs="Times New Roman"/>
+          <w:color w:val="00B050"/>
+          <w:sz w:val="24"/>
+          <w:szCs w:val="24"/>
+        </w:rPr>
+      </w:pPr>
+      <w:r>
+        <w:rPr>
+          <w:rFonts w:ascii="Times New Roman" w:eastAsia="Times New Roman" w:hAnsi="Times New Roman" w:cs="Times New Roman"/>
+          <w:sz w:val="24"/>
+          <w:szCs w:val="24"/>
+        </w:rPr>
+        <w:tab/>
+      </w:r>
+      <w:r>
+        <w:rPr>
+          <w:rFonts w:ascii="Times New Roman" w:eastAsia="Times New Roman" w:hAnsi="Times New Roman" w:cs="Times New Roman"/>
+          <w:color w:val="00B050"/>
+          <w:sz w:val="24"/>
+          <w:szCs w:val="24"/>
+        </w:rPr>
+        <w:t>ALL EDITS DONE TO VIEWS/USER/LIST</w:t>
+      </w:r>
+    </w:p>
+    <w:p>
+      <w:pPr>
+        <w:spacing w:before="100" w:beforeAutospacing="1" w:after="240" w:line="240" w:lineRule="auto"/>
+        <w:ind w:left="360"/>
+        <w:rPr>
+          <w:rFonts w:ascii="Times New Roman" w:eastAsia="Times New Roman" w:hAnsi="Times New Roman" w:cs="Times New Roman"/>
+          <w:sz w:val="24"/>
+          <w:szCs w:val="24"/>
+        </w:rPr>
+      </w:pPr>
+      <w:r>
+        <w:rPr>
+          <w:rFonts w:ascii="Times New Roman" w:eastAsia="Times New Roman" w:hAnsi="Times New Roman" w:cs="Times New Roman"/>
+          <w:sz w:val="24"/>
+          <w:szCs w:val="24"/>
+        </w:rPr>
+        <w:t>[</w:t>
+      </w:r>
+      <w:r>
+        <w:rPr>
+          <w:rFonts w:ascii="Times New Roman" w:eastAsia="Times New Roman" w:hAnsi="Times New Roman" w:cs="Times New Roman"/>
+          <w:b/>
+          <w:color w:val="00B050"/>
+          <w:sz w:val="24"/>
+          <w:szCs w:val="24"/>
+        </w:rPr>
+        <w:t>X</w:t>
+      </w:r>
+      <w:r>
+        <w:rPr>
+          <w:rFonts w:ascii="Times New Roman" w:eastAsia="Times New Roman" w:hAnsi="Times New Roman" w:cs="Times New Roman"/>
+          <w:sz w:val="24"/>
+          <w:szCs w:val="24"/>
+        </w:rPr>
+        <w:t xml:space="preserve">] </w:t>
+      </w:r>
       <w:r>
         <w:rPr>
           <w:rFonts w:ascii="Times New Roman" w:eastAsia="Times New Roman" w:hAnsi="Times New Roman" w:cs="Times New Roman"/>
@@ -558,17 +1006,48 @@
     </w:p>
     <w:p>
       <w:pPr>
-        <w:numPr>
-          <w:ilvl w:val="0"/>
-          <w:numId w:val="3"/>
-        </w:numPr>
-        <w:spacing w:before="100" w:beforeAutospacing="1" w:after="240" w:line="240" w:lineRule="auto"/>
-        <w:rPr>
-          <w:rFonts w:ascii="Times New Roman" w:eastAsia="Times New Roman" w:hAnsi="Times New Roman" w:cs="Times New Roman"/>
-          <w:sz w:val="24"/>
-          <w:szCs w:val="24"/>
-        </w:rPr>
-      </w:pPr>
+        <w:spacing w:before="100" w:beforeAutospacing="1" w:after="240" w:line="240" w:lineRule="auto"/>
+        <w:ind w:left="360"/>
+        <w:rPr>
+          <w:rFonts w:ascii="Times New Roman" w:eastAsia="Times New Roman" w:hAnsi="Times New Roman" w:cs="Times New Roman"/>
+          <w:sz w:val="24"/>
+          <w:szCs w:val="24"/>
+        </w:rPr>
+      </w:pPr>
+      <w:r>
+        <w:rPr>
+          <w:rFonts w:ascii="Times New Roman" w:eastAsia="Times New Roman" w:hAnsi="Times New Roman" w:cs="Times New Roman"/>
+          <w:sz w:val="24"/>
+          <w:szCs w:val="24"/>
+        </w:rPr>
+        <w:t xml:space="preserve"> </w:t>
+      </w:r>
+      <w:r>
+        <w:rPr>
+          <w:rFonts w:ascii="Times New Roman" w:eastAsia="Times New Roman" w:hAnsi="Times New Roman" w:cs="Times New Roman"/>
+          <w:sz w:val="24"/>
+          <w:szCs w:val="24"/>
+        </w:rPr>
+        <w:t>[</w:t>
+      </w:r>
+      <w:r>
+        <w:rPr>
+          <w:rFonts w:ascii="Times New Roman" w:eastAsia="Times New Roman" w:hAnsi="Times New Roman" w:cs="Times New Roman"/>
+          <w:b/>
+          <w:color w:val="00B050"/>
+          <w:sz w:val="24"/>
+          <w:szCs w:val="24"/>
+        </w:rPr>
+        <w:t>X</w:t>
+      </w:r>
+      <w:r>
+        <w:rPr>
+          <w:rFonts w:ascii="Times New Roman" w:eastAsia="Times New Roman" w:hAnsi="Times New Roman" w:cs="Times New Roman"/>
+          <w:sz w:val="24"/>
+          <w:szCs w:val="24"/>
+        </w:rPr>
+        <w:t xml:space="preserve">] </w:t>
+      </w:r>
       <w:r>
         <w:rPr>
           <w:rFonts w:ascii="Times New Roman" w:eastAsia="Times New Roman" w:hAnsi="Times New Roman" w:cs="Times New Roman"/>
@@ -580,24 +1059,46 @@
     </w:p>
     <w:p>
       <w:pPr>
-        <w:numPr>
-          <w:ilvl w:val="0"/>
-          <w:numId w:val="3"/>
-        </w:numPr>
-        <w:spacing w:before="100" w:beforeAutospacing="1" w:after="240" w:line="240" w:lineRule="auto"/>
-        <w:rPr>
-          <w:rFonts w:ascii="Times New Roman" w:eastAsia="Times New Roman" w:hAnsi="Times New Roman" w:cs="Times New Roman"/>
-          <w:sz w:val="24"/>
-          <w:szCs w:val="24"/>
-        </w:rPr>
-      </w:pPr>
-      <w:r>
-        <w:rPr>
-          <w:rFonts w:ascii="Times New Roman" w:eastAsia="Times New Roman" w:hAnsi="Times New Roman" w:cs="Times New Roman"/>
-          <w:sz w:val="24"/>
-          <w:szCs w:val="24"/>
-        </w:rPr>
-        <w:lastRenderedPageBreak/>
+        <w:spacing w:before="100" w:beforeAutospacing="1" w:after="240" w:line="240" w:lineRule="auto"/>
+        <w:ind w:left="360"/>
+        <w:rPr>
+          <w:rFonts w:ascii="Times New Roman" w:eastAsia="Times New Roman" w:hAnsi="Times New Roman" w:cs="Times New Roman"/>
+          <w:sz w:val="24"/>
+          <w:szCs w:val="24"/>
+        </w:rPr>
+      </w:pPr>
+      <w:r>
+        <w:rPr>
+          <w:rFonts w:ascii="Times New Roman" w:eastAsia="Times New Roman" w:hAnsi="Times New Roman" w:cs="Times New Roman"/>
+          <w:sz w:val="24"/>
+          <w:szCs w:val="24"/>
+        </w:rPr>
+        <w:t>[</w:t>
+      </w:r>
+      <w:r>
+        <w:rPr>
+          <w:rFonts w:ascii="Times New Roman" w:eastAsia="Times New Roman" w:hAnsi="Times New Roman" w:cs="Times New Roman"/>
+          <w:b/>
+          <w:color w:val="00B050"/>
+          <w:sz w:val="24"/>
+          <w:szCs w:val="24"/>
+        </w:rPr>
+        <w:t>X</w:t>
+      </w:r>
+      <w:r>
+        <w:rPr>
+          <w:rFonts w:ascii="Times New Roman" w:eastAsia="Times New Roman" w:hAnsi="Times New Roman" w:cs="Times New Roman"/>
+          <w:sz w:val="24"/>
+          <w:szCs w:val="24"/>
+        </w:rPr>
+        <w:t xml:space="preserve">] </w:t>
+      </w:r>
+      <w:r>
+        <w:rPr>
+          <w:rFonts w:ascii="Times New Roman" w:eastAsia="Times New Roman" w:hAnsi="Times New Roman" w:cs="Times New Roman"/>
+          <w:sz w:val="24"/>
+          <w:szCs w:val="24"/>
+        </w:rPr>
         <w:t xml:space="preserve">Add an alert that can be dismissed by the user to the page when the count of entities being displayed surpasses 2.  Look at the w3schools.com </w:t>
       </w:r>
       <w:r>
@@ -621,17 +1122,40 @@
     </w:p>
     <w:p>
       <w:pPr>
-        <w:numPr>
-          <w:ilvl w:val="0"/>
-          <w:numId w:val="3"/>
-        </w:numPr>
-        <w:spacing w:before="100" w:beforeAutospacing="1" w:after="240" w:line="240" w:lineRule="auto"/>
-        <w:rPr>
-          <w:rFonts w:ascii="Times New Roman" w:eastAsia="Times New Roman" w:hAnsi="Times New Roman" w:cs="Times New Roman"/>
-          <w:sz w:val="24"/>
-          <w:szCs w:val="24"/>
-        </w:rPr>
-      </w:pPr>
+        <w:spacing w:before="100" w:beforeAutospacing="1" w:after="240" w:line="240" w:lineRule="auto"/>
+        <w:ind w:left="360"/>
+        <w:rPr>
+          <w:rFonts w:ascii="Times New Roman" w:eastAsia="Times New Roman" w:hAnsi="Times New Roman" w:cs="Times New Roman"/>
+          <w:sz w:val="24"/>
+          <w:szCs w:val="24"/>
+        </w:rPr>
+      </w:pPr>
+      <w:r>
+        <w:rPr>
+          <w:rFonts w:ascii="Times New Roman" w:eastAsia="Times New Roman" w:hAnsi="Times New Roman" w:cs="Times New Roman"/>
+          <w:sz w:val="24"/>
+          <w:szCs w:val="24"/>
+        </w:rPr>
+        <w:t>[</w:t>
+      </w:r>
+      <w:r>
+        <w:rPr>
+          <w:rFonts w:ascii="Times New Roman" w:eastAsia="Times New Roman" w:hAnsi="Times New Roman" w:cs="Times New Roman"/>
+          <w:b/>
+          <w:color w:val="00B050"/>
+          <w:sz w:val="24"/>
+          <w:szCs w:val="24"/>
+        </w:rPr>
+        <w:t>X</w:t>
+      </w:r>
+      <w:r>
+        <w:rPr>
+          <w:rFonts w:ascii="Times New Roman" w:eastAsia="Times New Roman" w:hAnsi="Times New Roman" w:cs="Times New Roman"/>
+          <w:sz w:val="24"/>
+          <w:szCs w:val="24"/>
+        </w:rPr>
+        <w:t xml:space="preserve">] </w:t>
+      </w:r>
       <w:r>
         <w:rPr>
           <w:rFonts w:ascii="Times New Roman" w:eastAsia="Times New Roman" w:hAnsi="Times New Roman" w:cs="Times New Roman"/>
@@ -682,8 +1206,139 @@
           <w:szCs w:val="24"/>
         </w:rPr>
         <w:br/>
-        <w:t>                @Html.ActionLink("button label", "controller action", new { id = item.Id }, new {@class = "Bootstrap classes for button"})</w:t>
-      </w:r>
+        <w:t>                @</w:t>
+      </w:r>
+      <w:proofErr w:type="spellStart"/>
+      <w:r>
+        <w:rPr>
+          <w:rFonts w:ascii="Times New Roman" w:eastAsia="Times New Roman" w:hAnsi="Times New Roman" w:cs="Times New Roman"/>
+          <w:sz w:val="24"/>
+          <w:szCs w:val="24"/>
+        </w:rPr>
+        <w:t>Html.ActionLink</w:t>
+      </w:r>
+      <w:proofErr w:type="spellEnd"/>
+      <w:r>
+        <w:rPr>
+          <w:rFonts w:ascii="Times New Roman" w:eastAsia="Times New Roman" w:hAnsi="Times New Roman" w:cs="Times New Roman"/>
+          <w:sz w:val="24"/>
+          <w:szCs w:val="24"/>
+        </w:rPr>
+        <w:t xml:space="preserve">("button label", "controller action", new </w:t>
+      </w:r>
+      <w:proofErr w:type="gramStart"/>
+      <w:r>
+        <w:rPr>
+          <w:rFonts w:ascii="Times New Roman" w:eastAsia="Times New Roman" w:hAnsi="Times New Roman" w:cs="Times New Roman"/>
+          <w:sz w:val="24"/>
+          <w:szCs w:val="24"/>
+        </w:rPr>
+        <w:t>{ id</w:t>
+      </w:r>
+      <w:proofErr w:type="gramEnd"/>
+      <w:r>
+        <w:rPr>
+          <w:rFonts w:ascii="Times New Roman" w:eastAsia="Times New Roman" w:hAnsi="Times New Roman" w:cs="Times New Roman"/>
+          <w:sz w:val="24"/>
+          <w:szCs w:val="24"/>
+        </w:rPr>
+        <w:t xml:space="preserve"> = </w:t>
+      </w:r>
+      <w:proofErr w:type="spellStart"/>
+      <w:r>
+        <w:rPr>
+          <w:rFonts w:ascii="Times New Roman" w:eastAsia="Times New Roman" w:hAnsi="Times New Roman" w:cs="Times New Roman"/>
+          <w:sz w:val="24"/>
+          <w:szCs w:val="24"/>
+        </w:rPr>
+        <w:t>item.Id</w:t>
+      </w:r>
+      <w:proofErr w:type="spellEnd"/>
+      <w:r>
+        <w:rPr>
+          <w:rFonts w:ascii="Times New Roman" w:eastAsia="Times New Roman" w:hAnsi="Times New Roman" w:cs="Times New Roman"/>
+          <w:sz w:val="24"/>
+          <w:szCs w:val="24"/>
+        </w:rPr>
+        <w:t xml:space="preserve"> }, new {@class = "Bootstrap classes for button"})</w:t>
+      </w:r>
+    </w:p>
+    <w:p>
+      <w:pPr>
+        <w:spacing w:before="100" w:beforeAutospacing="1" w:after="240" w:line="240" w:lineRule="auto"/>
+        <w:ind w:left="360"/>
+        <w:rPr>
+          <w:rFonts w:ascii="Times New Roman" w:eastAsia="Times New Roman" w:hAnsi="Times New Roman" w:cs="Times New Roman"/>
+          <w:sz w:val="24"/>
+          <w:szCs w:val="24"/>
+        </w:rPr>
+      </w:pPr>
+    </w:p>
+    <w:p>
+      <w:pPr>
+        <w:spacing w:before="100" w:beforeAutospacing="1" w:after="240" w:line="240" w:lineRule="auto"/>
+        <w:ind w:left="360"/>
+        <w:rPr>
+          <w:rFonts w:ascii="Times New Roman" w:eastAsia="Times New Roman" w:hAnsi="Times New Roman" w:cs="Times New Roman"/>
+          <w:sz w:val="24"/>
+          <w:szCs w:val="24"/>
+        </w:rPr>
+      </w:pPr>
+    </w:p>
+    <w:p>
+      <w:pPr>
+        <w:spacing w:before="100" w:beforeAutospacing="1" w:after="240" w:line="240" w:lineRule="auto"/>
+        <w:ind w:left="360"/>
+        <w:rPr>
+          <w:rFonts w:ascii="Times New Roman" w:eastAsia="Times New Roman" w:hAnsi="Times New Roman" w:cs="Times New Roman"/>
+          <w:sz w:val="24"/>
+          <w:szCs w:val="24"/>
+        </w:rPr>
+      </w:pPr>
+    </w:p>
+    <w:p>
+      <w:pPr>
+        <w:spacing w:before="100" w:beforeAutospacing="1" w:after="240" w:line="240" w:lineRule="auto"/>
+        <w:ind w:left="360"/>
+        <w:rPr>
+          <w:rFonts w:ascii="Times New Roman" w:eastAsia="Times New Roman" w:hAnsi="Times New Roman" w:cs="Times New Roman"/>
+          <w:sz w:val="24"/>
+          <w:szCs w:val="24"/>
+        </w:rPr>
+      </w:pPr>
+    </w:p>
+    <w:p>
+      <w:pPr>
+        <w:spacing w:before="100" w:beforeAutospacing="1" w:after="240" w:line="240" w:lineRule="auto"/>
+        <w:ind w:left="360"/>
+        <w:rPr>
+          <w:rFonts w:ascii="Times New Roman" w:eastAsia="Times New Roman" w:hAnsi="Times New Roman" w:cs="Times New Roman"/>
+          <w:sz w:val="24"/>
+          <w:szCs w:val="24"/>
+        </w:rPr>
+      </w:pPr>
+    </w:p>
+    <w:p>
+      <w:pPr>
+        <w:spacing w:before="100" w:beforeAutospacing="1" w:after="240" w:line="240" w:lineRule="auto"/>
+        <w:ind w:left="360"/>
+        <w:rPr>
+          <w:rFonts w:ascii="Times New Roman" w:eastAsia="Times New Roman" w:hAnsi="Times New Roman" w:cs="Times New Roman"/>
+          <w:sz w:val="24"/>
+          <w:szCs w:val="24"/>
+        </w:rPr>
+      </w:pPr>
+    </w:p>
+    <w:p>
+      <w:pPr>
+        <w:spacing w:before="100" w:beforeAutospacing="1" w:after="240" w:line="240" w:lineRule="auto"/>
+        <w:ind w:left="360"/>
+        <w:rPr>
+          <w:rFonts w:ascii="Times New Roman" w:eastAsia="Times New Roman" w:hAnsi="Times New Roman" w:cs="Times New Roman"/>
+          <w:sz w:val="24"/>
+          <w:szCs w:val="24"/>
+        </w:rPr>
+      </w:pPr>
     </w:p>
     <w:p>
       <w:pPr>
@@ -702,22 +1357,46 @@
           <w:sz w:val="24"/>
           <w:szCs w:val="24"/>
         </w:rPr>
+        <w:lastRenderedPageBreak/>
         <w:t>Exercise 4 (Continue using the page you chose in Exercise 3)</w:t>
       </w:r>
     </w:p>
     <w:p>
       <w:pPr>
-        <w:numPr>
-          <w:ilvl w:val="0"/>
-          <w:numId w:val="4"/>
-        </w:numPr>
-        <w:spacing w:before="100" w:beforeAutospacing="1" w:after="240" w:line="240" w:lineRule="auto"/>
-        <w:rPr>
-          <w:rFonts w:ascii="Times New Roman" w:eastAsia="Times New Roman" w:hAnsi="Times New Roman" w:cs="Times New Roman"/>
-          <w:sz w:val="24"/>
-          <w:szCs w:val="24"/>
-        </w:rPr>
-      </w:pPr>
+        <w:spacing w:before="100" w:beforeAutospacing="1" w:after="240" w:line="240" w:lineRule="auto"/>
+        <w:ind w:left="360"/>
+        <w:rPr>
+          <w:rFonts w:ascii="Times New Roman" w:eastAsia="Times New Roman" w:hAnsi="Times New Roman" w:cs="Times New Roman"/>
+          <w:sz w:val="24"/>
+          <w:szCs w:val="24"/>
+        </w:rPr>
+      </w:pPr>
+      <w:r>
+        <w:rPr>
+          <w:rFonts w:ascii="Times New Roman" w:eastAsia="Times New Roman" w:hAnsi="Times New Roman" w:cs="Times New Roman"/>
+          <w:sz w:val="24"/>
+          <w:szCs w:val="24"/>
+        </w:rPr>
+        <w:t>[</w:t>
+      </w:r>
+      <w:r>
+        <w:rPr>
+          <w:rFonts w:ascii="Times New Roman" w:eastAsia="Times New Roman" w:hAnsi="Times New Roman" w:cs="Times New Roman"/>
+          <w:b/>
+          <w:color w:val="00B050"/>
+          <w:sz w:val="24"/>
+          <w:szCs w:val="24"/>
+        </w:rPr>
+        <w:t>X</w:t>
+      </w:r>
+      <w:r>
+        <w:rPr>
+          <w:rFonts w:ascii="Times New Roman" w:eastAsia="Times New Roman" w:hAnsi="Times New Roman" w:cs="Times New Roman"/>
+          <w:sz w:val="24"/>
+          <w:szCs w:val="24"/>
+        </w:rPr>
+        <w:t xml:space="preserve">] </w:t>
+      </w:r>
       <w:r>
         <w:rPr>
           <w:rFonts w:ascii="Times New Roman" w:eastAsia="Times New Roman" w:hAnsi="Times New Roman" w:cs="Times New Roman"/>
@@ -790,17 +1469,40 @@
     </w:p>
     <w:p>
       <w:pPr>
-        <w:numPr>
-          <w:ilvl w:val="0"/>
-          <w:numId w:val="4"/>
-        </w:numPr>
-        <w:spacing w:before="100" w:beforeAutospacing="1" w:after="240" w:line="240" w:lineRule="auto"/>
-        <w:rPr>
-          <w:rFonts w:ascii="Times New Roman" w:eastAsia="Times New Roman" w:hAnsi="Times New Roman" w:cs="Times New Roman"/>
-          <w:sz w:val="24"/>
-          <w:szCs w:val="24"/>
-        </w:rPr>
-      </w:pPr>
+        <w:spacing w:before="100" w:beforeAutospacing="1" w:after="240" w:line="240" w:lineRule="auto"/>
+        <w:ind w:left="360"/>
+        <w:rPr>
+          <w:rFonts w:ascii="Times New Roman" w:eastAsia="Times New Roman" w:hAnsi="Times New Roman" w:cs="Times New Roman"/>
+          <w:sz w:val="24"/>
+          <w:szCs w:val="24"/>
+        </w:rPr>
+      </w:pPr>
+      <w:r>
+        <w:rPr>
+          <w:rFonts w:ascii="Times New Roman" w:eastAsia="Times New Roman" w:hAnsi="Times New Roman" w:cs="Times New Roman"/>
+          <w:sz w:val="24"/>
+          <w:szCs w:val="24"/>
+        </w:rPr>
+        <w:t>[</w:t>
+      </w:r>
+      <w:r>
+        <w:rPr>
+          <w:rFonts w:ascii="Times New Roman" w:eastAsia="Times New Roman" w:hAnsi="Times New Roman" w:cs="Times New Roman"/>
+          <w:b/>
+          <w:color w:val="00B050"/>
+          <w:sz w:val="24"/>
+          <w:szCs w:val="24"/>
+        </w:rPr>
+        <w:t>X</w:t>
+      </w:r>
+      <w:r>
+        <w:rPr>
+          <w:rFonts w:ascii="Times New Roman" w:eastAsia="Times New Roman" w:hAnsi="Times New Roman" w:cs="Times New Roman"/>
+          <w:sz w:val="24"/>
+          <w:szCs w:val="24"/>
+        </w:rPr>
+        <w:t xml:space="preserve">] </w:t>
+      </w:r>
       <w:r>
         <w:rPr>
           <w:rFonts w:ascii="Times New Roman" w:eastAsia="Times New Roman" w:hAnsi="Times New Roman" w:cs="Times New Roman"/>
@@ -824,7 +1526,35 @@
           <w:szCs w:val="24"/>
         </w:rPr>
         <w:br/>
-        <w:t>@RenderSection("scripts", false);</w:t>
+        <w:t>@</w:t>
+      </w:r>
+      <w:proofErr w:type="spellStart"/>
+      <w:proofErr w:type="gramStart"/>
+      <w:r>
+        <w:rPr>
+          <w:rFonts w:ascii="Times New Roman" w:eastAsia="Times New Roman" w:hAnsi="Times New Roman" w:cs="Times New Roman"/>
+          <w:sz w:val="24"/>
+          <w:szCs w:val="24"/>
+        </w:rPr>
+        <w:t>RenderSection</w:t>
+      </w:r>
+      <w:proofErr w:type="spellEnd"/>
+      <w:r>
+        <w:rPr>
+          <w:rFonts w:ascii="Times New Roman" w:eastAsia="Times New Roman" w:hAnsi="Times New Roman" w:cs="Times New Roman"/>
+          <w:sz w:val="24"/>
+          <w:szCs w:val="24"/>
+        </w:rPr>
+        <w:t>(</w:t>
+      </w:r>
+      <w:proofErr w:type="gramEnd"/>
+      <w:r>
+        <w:rPr>
+          <w:rFonts w:ascii="Times New Roman" w:eastAsia="Times New Roman" w:hAnsi="Times New Roman" w:cs="Times New Roman"/>
+          <w:sz w:val="24"/>
+          <w:szCs w:val="24"/>
+        </w:rPr>
+        <w:t>"scripts", false);</w:t>
       </w:r>
       <w:r>
         <w:rPr>
@@ -846,17 +1576,40 @@
     </w:p>
     <w:p>
       <w:pPr>
-        <w:numPr>
-          <w:ilvl w:val="0"/>
-          <w:numId w:val="4"/>
-        </w:numPr>
         <w:spacing w:beforeAutospacing="1" w:after="240" w:line="240" w:lineRule="auto"/>
-        <w:rPr>
-          <w:rFonts w:ascii="Times New Roman" w:eastAsia="Times New Roman" w:hAnsi="Times New Roman" w:cs="Times New Roman"/>
-          <w:sz w:val="24"/>
-          <w:szCs w:val="24"/>
-        </w:rPr>
-      </w:pPr>
+        <w:ind w:left="360"/>
+        <w:rPr>
+          <w:rFonts w:ascii="Times New Roman" w:eastAsia="Times New Roman" w:hAnsi="Times New Roman" w:cs="Times New Roman"/>
+          <w:sz w:val="24"/>
+          <w:szCs w:val="24"/>
+        </w:rPr>
+      </w:pPr>
+      <w:r>
+        <w:rPr>
+          <w:rFonts w:ascii="Times New Roman" w:eastAsia="Times New Roman" w:hAnsi="Times New Roman" w:cs="Times New Roman"/>
+          <w:sz w:val="24"/>
+          <w:szCs w:val="24"/>
+        </w:rPr>
+        <w:t>[</w:t>
+      </w:r>
+      <w:r>
+        <w:rPr>
+          <w:rFonts w:ascii="Times New Roman" w:eastAsia="Times New Roman" w:hAnsi="Times New Roman" w:cs="Times New Roman"/>
+          <w:b/>
+          <w:color w:val="00B050"/>
+          <w:sz w:val="24"/>
+          <w:szCs w:val="24"/>
+        </w:rPr>
+        <w:t>X</w:t>
+      </w:r>
+      <w:r>
+        <w:rPr>
+          <w:rFonts w:ascii="Times New Roman" w:eastAsia="Times New Roman" w:hAnsi="Times New Roman" w:cs="Times New Roman"/>
+          <w:sz w:val="24"/>
+          <w:szCs w:val="24"/>
+        </w:rPr>
+        <w:t xml:space="preserve">] </w:t>
+      </w:r>
       <w:r>
         <w:rPr>
           <w:rFonts w:ascii="Times New Roman" w:eastAsia="Times New Roman" w:hAnsi="Times New Roman" w:cs="Times New Roman"/>
@@ -914,17 +1667,40 @@
     </w:p>
     <w:p>
       <w:pPr>
-        <w:numPr>
-          <w:ilvl w:val="0"/>
-          <w:numId w:val="4"/>
-        </w:numPr>
-        <w:spacing w:before="100" w:beforeAutospacing="1" w:after="240" w:line="240" w:lineRule="auto"/>
-        <w:rPr>
-          <w:rFonts w:ascii="Times New Roman" w:eastAsia="Times New Roman" w:hAnsi="Times New Roman" w:cs="Times New Roman"/>
-          <w:sz w:val="24"/>
-          <w:szCs w:val="24"/>
-        </w:rPr>
-      </w:pPr>
+        <w:spacing w:before="100" w:beforeAutospacing="1" w:after="240" w:line="240" w:lineRule="auto"/>
+        <w:ind w:left="360"/>
+        <w:rPr>
+          <w:rFonts w:ascii="Times New Roman" w:eastAsia="Times New Roman" w:hAnsi="Times New Roman" w:cs="Times New Roman"/>
+          <w:sz w:val="24"/>
+          <w:szCs w:val="24"/>
+        </w:rPr>
+      </w:pPr>
+      <w:r>
+        <w:rPr>
+          <w:rFonts w:ascii="Times New Roman" w:eastAsia="Times New Roman" w:hAnsi="Times New Roman" w:cs="Times New Roman"/>
+          <w:sz w:val="24"/>
+          <w:szCs w:val="24"/>
+        </w:rPr>
+        <w:t>[</w:t>
+      </w:r>
+      <w:r>
+        <w:rPr>
+          <w:rFonts w:ascii="Times New Roman" w:eastAsia="Times New Roman" w:hAnsi="Times New Roman" w:cs="Times New Roman"/>
+          <w:b/>
+          <w:color w:val="00B050"/>
+          <w:sz w:val="24"/>
+          <w:szCs w:val="24"/>
+        </w:rPr>
+        <w:t>X</w:t>
+      </w:r>
+      <w:r>
+        <w:rPr>
+          <w:rFonts w:ascii="Times New Roman" w:eastAsia="Times New Roman" w:hAnsi="Times New Roman" w:cs="Times New Roman"/>
+          <w:sz w:val="24"/>
+          <w:szCs w:val="24"/>
+        </w:rPr>
+        <w:t xml:space="preserve">] </w:t>
+      </w:r>
       <w:r>
         <w:rPr>
           <w:rFonts w:ascii="Times New Roman" w:eastAsia="Times New Roman" w:hAnsi="Times New Roman" w:cs="Times New Roman"/>
@@ -941,6 +1717,8 @@
         </w:rPr>
         <w:br/>
       </w:r>
+      <w:bookmarkStart w:id="0" w:name="_GoBack"/>
+      <w:bookmarkEnd w:id="0"/>
       <w:r>
         <w:rPr>
           <w:rFonts w:ascii="Times New Roman" w:eastAsia="Times New Roman" w:hAnsi="Times New Roman" w:cs="Times New Roman"/>
@@ -965,7 +1743,25 @@
           <w:szCs w:val="24"/>
         </w:rPr>
         <w:br/>
-        <w:t>When you run the application and go to the page you should see an alert dialog displayed with your message.  If you don't see the alert dialog then click F12 to open the browser's developer tools.  Go to the console display to see if there was an error.  Let me know if you need help getting this to work.</w:t>
+        <w:t xml:space="preserve">When you run the application and go to the page you should see an alert dialog displayed with your message.  If you don't see the alert </w:t>
+      </w:r>
+      <w:proofErr w:type="gramStart"/>
+      <w:r>
+        <w:rPr>
+          <w:rFonts w:ascii="Times New Roman" w:eastAsia="Times New Roman" w:hAnsi="Times New Roman" w:cs="Times New Roman"/>
+          <w:sz w:val="24"/>
+          <w:szCs w:val="24"/>
+        </w:rPr>
+        <w:t>dialog</w:t>
+      </w:r>
+      <w:proofErr w:type="gramEnd"/>
+      <w:r>
+        <w:rPr>
+          <w:rFonts w:ascii="Times New Roman" w:eastAsia="Times New Roman" w:hAnsi="Times New Roman" w:cs="Times New Roman"/>
+          <w:sz w:val="24"/>
+          <w:szCs w:val="24"/>
+        </w:rPr>
+        <w:t> then click F12 to open the browser's developer tools.  Go to the console display to see if there was an error.  Let me know if you need help getting this to work.</w:t>
       </w:r>
       <w:r>
         <w:rPr>
@@ -1036,7 +1832,6 @@
           <w:sz w:val="24"/>
           <w:szCs w:val="24"/>
         </w:rPr>
-        <w:lastRenderedPageBreak/>
         <w:t>Add two buttons underneath the table.  One to show the table and one to hide the table.  You can use the &lt;button&gt; tag to create the buttons.</w:t>
       </w:r>
     </w:p>
@@ -1121,7 +1916,16 @@
           <w:sz w:val="24"/>
           <w:szCs w:val="24"/>
         </w:rPr>
-        <w:t xml:space="preserve">Add two click event handlers to the jQuery ready function (where you previously had the call to the alert function).  One for the show table button and the other for the hide table function.  If you're not sure how to add event handlers then read the w3schools.com </w:t>
+        <w:t xml:space="preserve">Add two click event handlers to the jQuery ready function (where you previously had the call to the alert function).  One for the show table button and the other for the hide table </w:t>
+      </w:r>
+      <w:r>
+        <w:rPr>
+          <w:rFonts w:ascii="Times New Roman" w:eastAsia="Times New Roman" w:hAnsi="Times New Roman" w:cs="Times New Roman"/>
+          <w:sz w:val="24"/>
+          <w:szCs w:val="24"/>
+        </w:rPr>
+        <w:lastRenderedPageBreak/>
+        <w:t xml:space="preserve">function.  If you're not sure how to add event handlers then read the w3schools.com </w:t>
       </w:r>
       <w:r>
         <w:rPr>
@@ -1183,7 +1987,25 @@
           <w:sz w:val="24"/>
           <w:szCs w:val="24"/>
         </w:rPr>
-        <w:t xml:space="preserve">Once you've successfully tested that your event handler are working then replace the calls to alert with functions that hide and show the table.  Remember, you'll need to add a unique id to the table now in order to reference it from jQuery.  Read the w3schools.com </w:t>
+        <w:t xml:space="preserve">Once you've successfully tested that your event handler </w:t>
+      </w:r>
+      <w:proofErr w:type="gramStart"/>
+      <w:r>
+        <w:rPr>
+          <w:rFonts w:ascii="Times New Roman" w:eastAsia="Times New Roman" w:hAnsi="Times New Roman" w:cs="Times New Roman"/>
+          <w:sz w:val="24"/>
+          <w:szCs w:val="24"/>
+        </w:rPr>
+        <w:t>are</w:t>
+      </w:r>
+      <w:proofErr w:type="gramEnd"/>
+      <w:r>
+        <w:rPr>
+          <w:rFonts w:ascii="Times New Roman" w:eastAsia="Times New Roman" w:hAnsi="Times New Roman" w:cs="Times New Roman"/>
+          <w:sz w:val="24"/>
+          <w:szCs w:val="24"/>
+        </w:rPr>
+        <w:t xml:space="preserve"> working then replace the calls to alert with functions that hide and show the table.  Remember, you'll need to add a unique id to the table now in order to reference it from jQuery.  Read the w3schools.com </w:t>
       </w:r>
       <w:r>
         <w:rPr>
@@ -1221,7 +2043,18 @@
           <w:sz w:val="24"/>
           <w:szCs w:val="24"/>
         </w:rPr>
-        <w:t>Exercise 6</w:t>
+        <w:t xml:space="preserve">Exercise </w:t>
+      </w:r>
+      <w:proofErr w:type="gramStart"/>
+      <w:r>
+        <w:rPr>
+          <w:rFonts w:ascii="Times New Roman" w:eastAsia="Times New Roman" w:hAnsi="Times New Roman" w:cs="Times New Roman"/>
+          <w:b/>
+          <w:bCs/>
+          <w:sz w:val="24"/>
+          <w:szCs w:val="24"/>
+        </w:rPr>
+        <w:t>6</w:t>
       </w:r>
       <w:r>
         <w:rPr>
@@ -1241,7 +2074,20 @@
           <w:szCs w:val="20"/>
           <w:bdr w:val="none" w:sz="0" w:space="0" w:color="auto" w:frame="1"/>
         </w:rPr>
-        <w:t> (Extra Credit)</w:t>
+        <w:t> (</w:t>
+      </w:r>
+      <w:proofErr w:type="gramEnd"/>
+      <w:r>
+        <w:rPr>
+          <w:rFonts w:ascii="Helvetica" w:eastAsia="Times New Roman" w:hAnsi="Helvetica" w:cs="Helvetica"/>
+          <w:b/>
+          <w:bCs/>
+          <w:color w:val="000000"/>
+          <w:sz w:val="20"/>
+          <w:szCs w:val="20"/>
+          <w:bdr w:val="none" w:sz="0" w:space="0" w:color="auto" w:frame="1"/>
+        </w:rPr>
+        <w:t>Extra Credit)</w:t>
       </w:r>
     </w:p>
     <w:p>
@@ -1386,7 +2232,42 @@
           <w:szCs w:val="24"/>
         </w:rPr>
         <w:br/>
-        <w:t>var value = $(this).find('.cell-class-name-you-added').text().trim();</w:t>
+      </w:r>
+      <w:proofErr w:type="spellStart"/>
+      <w:r>
+        <w:rPr>
+          <w:rFonts w:ascii="Times New Roman" w:eastAsia="Times New Roman" w:hAnsi="Times New Roman" w:cs="Times New Roman"/>
+          <w:sz w:val="24"/>
+          <w:szCs w:val="24"/>
+        </w:rPr>
+        <w:t>var</w:t>
+      </w:r>
+      <w:proofErr w:type="spellEnd"/>
+      <w:r>
+        <w:rPr>
+          <w:rFonts w:ascii="Times New Roman" w:eastAsia="Times New Roman" w:hAnsi="Times New Roman" w:cs="Times New Roman"/>
+          <w:sz w:val="24"/>
+          <w:szCs w:val="24"/>
+        </w:rPr>
+        <w:t xml:space="preserve"> value = $(this</w:t>
+      </w:r>
+      <w:proofErr w:type="gramStart"/>
+      <w:r>
+        <w:rPr>
+          <w:rFonts w:ascii="Times New Roman" w:eastAsia="Times New Roman" w:hAnsi="Times New Roman" w:cs="Times New Roman"/>
+          <w:sz w:val="24"/>
+          <w:szCs w:val="24"/>
+        </w:rPr>
+        <w:t>).find</w:t>
+      </w:r>
+      <w:proofErr w:type="gramEnd"/>
+      <w:r>
+        <w:rPr>
+          <w:rFonts w:ascii="Times New Roman" w:eastAsia="Times New Roman" w:hAnsi="Times New Roman" w:cs="Times New Roman"/>
+          <w:sz w:val="24"/>
+          <w:szCs w:val="24"/>
+        </w:rPr>
+        <w:t>('.cell-class-name-you-added').text().trim();</w:t>
       </w:r>
       <w:r>
         <w:rPr>
@@ -1403,7 +2284,61 @@
           <w:szCs w:val="24"/>
         </w:rPr>
         <w:br/>
-        <w:t>What is this doing?  The "this" keyword is saying you are referencing the element the click was handled for (the row).  The "find" function says to find the element inside of the "clicked" element that has a certain class.  Once you have that element you can get it's contents using the text() function.  The trim() simply removes extra white space.</w:t>
+        <w:t xml:space="preserve">What is this doing?  The "this" keyword is saying you are referencing the element the click was handled for (the row).  The "find" function says to find the element inside of the "clicked" element that has a certain class.  Once you have that element you can get </w:t>
+      </w:r>
+      <w:proofErr w:type="spellStart"/>
+      <w:r>
+        <w:rPr>
+          <w:rFonts w:ascii="Times New Roman" w:eastAsia="Times New Roman" w:hAnsi="Times New Roman" w:cs="Times New Roman"/>
+          <w:sz w:val="24"/>
+          <w:szCs w:val="24"/>
+        </w:rPr>
+        <w:t>it's</w:t>
+      </w:r>
+      <w:proofErr w:type="spellEnd"/>
+      <w:r>
+        <w:rPr>
+          <w:rFonts w:ascii="Times New Roman" w:eastAsia="Times New Roman" w:hAnsi="Times New Roman" w:cs="Times New Roman"/>
+          <w:sz w:val="24"/>
+          <w:szCs w:val="24"/>
+        </w:rPr>
+        <w:t xml:space="preserve"> contents using the </w:t>
+      </w:r>
+      <w:proofErr w:type="gramStart"/>
+      <w:r>
+        <w:rPr>
+          <w:rFonts w:ascii="Times New Roman" w:eastAsia="Times New Roman" w:hAnsi="Times New Roman" w:cs="Times New Roman"/>
+          <w:sz w:val="24"/>
+          <w:szCs w:val="24"/>
+        </w:rPr>
+        <w:t>text(</w:t>
+      </w:r>
+      <w:proofErr w:type="gramEnd"/>
+      <w:r>
+        <w:rPr>
+          <w:rFonts w:ascii="Times New Roman" w:eastAsia="Times New Roman" w:hAnsi="Times New Roman" w:cs="Times New Roman"/>
+          <w:sz w:val="24"/>
+          <w:szCs w:val="24"/>
+        </w:rPr>
+        <w:t xml:space="preserve">) function.  The </w:t>
+      </w:r>
+      <w:proofErr w:type="gramStart"/>
+      <w:r>
+        <w:rPr>
+          <w:rFonts w:ascii="Times New Roman" w:eastAsia="Times New Roman" w:hAnsi="Times New Roman" w:cs="Times New Roman"/>
+          <w:sz w:val="24"/>
+          <w:szCs w:val="24"/>
+        </w:rPr>
+        <w:t>trim(</w:t>
+      </w:r>
+      <w:proofErr w:type="gramEnd"/>
+      <w:r>
+        <w:rPr>
+          <w:rFonts w:ascii="Times New Roman" w:eastAsia="Times New Roman" w:hAnsi="Times New Roman" w:cs="Times New Roman"/>
+          <w:sz w:val="24"/>
+          <w:szCs w:val="24"/>
+        </w:rPr>
+        <w:t>) simply removes extra white space.</w:t>
       </w:r>
     </w:p>
     <w:p>
@@ -1425,8 +2360,25 @@
           <w:sz w:val="24"/>
           <w:szCs w:val="24"/>
         </w:rPr>
-        <w:lastRenderedPageBreak/>
-        <w:t>Once again you can use an alert() function to test if you are actually getting the correct value.</w:t>
+        <w:t xml:space="preserve">Once again you can use an </w:t>
+      </w:r>
+      <w:proofErr w:type="gramStart"/>
+      <w:r>
+        <w:rPr>
+          <w:rFonts w:ascii="Times New Roman" w:eastAsia="Times New Roman" w:hAnsi="Times New Roman" w:cs="Times New Roman"/>
+          <w:sz w:val="24"/>
+          <w:szCs w:val="24"/>
+        </w:rPr>
+        <w:t>alert(</w:t>
+      </w:r>
+      <w:proofErr w:type="gramEnd"/>
+      <w:r>
+        <w:rPr>
+          <w:rFonts w:ascii="Times New Roman" w:eastAsia="Times New Roman" w:hAnsi="Times New Roman" w:cs="Times New Roman"/>
+          <w:sz w:val="24"/>
+          <w:szCs w:val="24"/>
+        </w:rPr>
+        <w:t>) function to test if you are actually getting the correct value.</w:t>
       </w:r>
     </w:p>
     <w:p>
@@ -1473,10 +2425,7 @@
         <w:t>Display the value from the row you clicked inside of the &lt;div&gt; tag you added in step 7.  You can use the .text(value) to set the value.</w:t>
       </w:r>
     </w:p>
-    <w:p>
-      <w:bookmarkStart w:id="0" w:name="_GoBack"/>
-      <w:bookmarkEnd w:id="0"/>
-    </w:p>
+    <w:p/>
     <w:sectPr>
       <w:pgSz w:w="12240" w:h="15840"/>
       <w:pgMar w:top="1440" w:right="1440" w:bottom="1440" w:left="1440" w:header="720" w:footer="720" w:gutter="0"/>

</xml_diff>